<commit_message>
feat: pdf for transactions finished
</commit_message>
<xml_diff>
--- a/Conflicts/Konfliktne situacije student 1.docx
+++ b/Conflicts/Konfliktne situacije student 1.docx
@@ -12,7 +12,6 @@
           <w:szCs w:val="28"/>
         </w:rPr>
       </w:pPr>
-      <w:proofErr w:type="spellStart"/>
       <w:r>
         <w:rPr>
           <w:b/>
@@ -20,61 +19,26 @@
           <w:sz w:val="28"/>
           <w:szCs w:val="28"/>
         </w:rPr>
-        <w:t>Konfliktne</w:t>
-      </w:r>
-      <w:proofErr w:type="spellEnd"/>
-      <w:r>
-        <w:rPr>
-          <w:b/>
-          <w:bCs/>
+        <w:t>Konfliktne situacije (student 1)</w:t>
+      </w:r>
+    </w:p>
+    <w:p>
+      <w:pPr>
+        <w:rPr>
           <w:sz w:val="28"/>
           <w:szCs w:val="28"/>
         </w:rPr>
-        <w:t xml:space="preserve"> </w:t>
-      </w:r>
-      <w:proofErr w:type="spellStart"/>
-      <w:r>
-        <w:rPr>
-          <w:b/>
-          <w:bCs/>
-          <w:sz w:val="28"/>
-          <w:szCs w:val="28"/>
-        </w:rPr>
-        <w:t>situacije</w:t>
-      </w:r>
-      <w:proofErr w:type="spellEnd"/>
-      <w:r>
-        <w:rPr>
-          <w:b/>
-          <w:bCs/>
-          <w:sz w:val="28"/>
-          <w:szCs w:val="28"/>
-        </w:rPr>
-        <w:t xml:space="preserve"> (student 1)</w:t>
-      </w:r>
+      </w:pPr>
     </w:p>
     <w:p>
       <w:pPr>
         <w:rPr>
-          <w:sz w:val="28"/>
-          <w:szCs w:val="28"/>
-        </w:rPr>
-      </w:pPr>
-    </w:p>
-    <w:p>
-      <w:pPr>
-        <w:rPr>
-          <w:lang w:val="sr-Latn-RS"/>
-        </w:rPr>
-      </w:pPr>
-      <w:r>
-        <w:t xml:space="preserve">Po </w:t>
-      </w:r>
-      <w:proofErr w:type="spellStart"/>
-      <w:r>
-        <w:t>prilo</w:t>
-      </w:r>
-      <w:proofErr w:type="spellEnd"/>
+          <w:lang w:val="sr-Latn-RS"/>
+        </w:rPr>
+      </w:pPr>
+      <w:r>
+        <w:t>Po prilo</w:t>
+      </w:r>
       <w:r>
         <w:rPr>
           <w:lang w:val="sr-Latn-RS"/>
@@ -144,19 +108,9 @@
           <w:numId w:val="27"/>
         </w:numPr>
       </w:pPr>
-      <w:proofErr w:type="spellStart"/>
-      <w:r>
-        <w:t>Istovremeni</w:t>
-      </w:r>
-      <w:proofErr w:type="spellEnd"/>
-      <w:r>
-        <w:t xml:space="preserve"> </w:t>
-      </w:r>
-      <w:proofErr w:type="spellStart"/>
-      <w:r>
-        <w:t>poku</w:t>
-      </w:r>
-      <w:proofErr w:type="spellEnd"/>
+      <w:r>
+        <w:t>Istovremeni poku</w:t>
+      </w:r>
       <w:r>
         <w:rPr>
           <w:lang w:val="sr-Latn-RS"/>
@@ -211,37 +165,8 @@
         <w:t>pokušaju da zakažu</w:t>
       </w:r>
       <w:r>
-        <w:t xml:space="preserve"> </w:t>
-      </w:r>
-      <w:proofErr w:type="spellStart"/>
-      <w:r>
-        <w:t>istovremeno</w:t>
-      </w:r>
-      <w:proofErr w:type="spellEnd"/>
-      <w:r>
-        <w:t xml:space="preserve"> u </w:t>
-      </w:r>
-      <w:proofErr w:type="spellStart"/>
-      <w:r>
-        <w:t>istom</w:t>
-      </w:r>
-      <w:proofErr w:type="spellEnd"/>
-      <w:r>
-        <w:t xml:space="preserve"> </w:t>
-      </w:r>
-      <w:proofErr w:type="spellStart"/>
-      <w:r>
-        <w:t>ili</w:t>
-      </w:r>
-      <w:proofErr w:type="spellEnd"/>
-      <w:r>
-        <w:t xml:space="preserve"> </w:t>
-      </w:r>
-      <w:proofErr w:type="spellStart"/>
-      <w:r>
-        <w:t>preklapaju</w:t>
-      </w:r>
-      <w:proofErr w:type="spellEnd"/>
+        <w:t xml:space="preserve"> istovremeno u istom ili preklapaju</w:t>
+      </w:r>
       <w:r>
         <w:rPr>
           <w:lang w:val="sr-Latn-RS"/>
@@ -594,9 +519,6 @@
       <w:pPr>
         <w:pStyle w:val="ListParagraph"/>
         <w:ind w:left="0"/>
-        <w:rPr>
-          <w:lang w:val="sr-Latn-RS"/>
-        </w:rPr>
       </w:pPr>
       <w:r>
         <w:rPr>
@@ -643,93 +565,492 @@
       <w:r>
         <w:t xml:space="preserve"> </w:t>
       </w:r>
-      <w:proofErr w:type="spellStart"/>
-      <w:r>
-        <w:t>istu</w:t>
-      </w:r>
-      <w:proofErr w:type="spellEnd"/>
-      <w:r>
-        <w:t xml:space="preserve"> </w:t>
-      </w:r>
-      <w:proofErr w:type="spellStart"/>
-      <w:r>
-        <w:t>promociju</w:t>
-      </w:r>
-      <w:proofErr w:type="spellEnd"/>
-      <w:r>
-        <w:t xml:space="preserve"> </w:t>
-      </w:r>
-      <w:proofErr w:type="spellStart"/>
-      <w:r>
-        <w:t>i</w:t>
-      </w:r>
-      <w:proofErr w:type="spellEnd"/>
-      <w:r>
-        <w:t xml:space="preserve"> time </w:t>
-      </w:r>
-      <w:proofErr w:type="spellStart"/>
-      <w:r>
-        <w:t>dovedu</w:t>
-      </w:r>
-      <w:proofErr w:type="spellEnd"/>
-      <w:r>
-        <w:t xml:space="preserve"> </w:t>
-      </w:r>
-      <w:proofErr w:type="spellStart"/>
-      <w:r>
-        <w:t>bazu</w:t>
-      </w:r>
-      <w:proofErr w:type="spellEnd"/>
-      <w:r>
-        <w:t xml:space="preserve"> </w:t>
-      </w:r>
-      <w:proofErr w:type="spellStart"/>
-      <w:r>
-        <w:t>pa</w:t>
-      </w:r>
-      <w:proofErr w:type="spellEnd"/>
-      <w:r>
-        <w:t xml:space="preserve"> I </w:t>
-      </w:r>
-      <w:proofErr w:type="spellStart"/>
-      <w:r>
-        <w:t>sam</w:t>
-      </w:r>
-      <w:proofErr w:type="spellEnd"/>
-      <w:r>
-        <w:t xml:space="preserve"> </w:t>
-      </w:r>
-      <w:proofErr w:type="spellStart"/>
-      <w:r>
-        <w:t>sistem</w:t>
-      </w:r>
-      <w:proofErr w:type="spellEnd"/>
-      <w:r>
-        <w:t xml:space="preserve"> u </w:t>
-      </w:r>
-      <w:proofErr w:type="spellStart"/>
-      <w:r>
-        <w:t>nekonzistentno</w:t>
-      </w:r>
-      <w:proofErr w:type="spellEnd"/>
-      <w:r>
-        <w:t xml:space="preserve"> </w:t>
-      </w:r>
-      <w:proofErr w:type="spellStart"/>
-      <w:r>
-        <w:t>stanje</w:t>
-      </w:r>
-      <w:proofErr w:type="spellEnd"/>
+      <w:r>
+        <w:t>istu promociju i time dovedu bazu pa I sam sistem u nekonzistentno stanje</w:t>
+      </w:r>
+      <w:r>
+        <w:t>. Dijagram toka akcija kao I sama akcija su identične gorenavedenoj istovremenoj regularnoj rezervaciji te nećemo dalje širiti nego ćemo priložiti slike ovog puta brze rezervacije vikendice:</w:t>
+      </w:r>
     </w:p>
     <w:p>
       <w:pPr>
-        <w:rPr>
-          <w:lang w:val="sr-Latn-RS"/>
-        </w:rPr>
-      </w:pPr>
+        <w:pStyle w:val="ListParagraph"/>
+        <w:ind w:left="0"/>
+        <w:rPr>
+          <w:lang w:val="sr-Latn-RS"/>
+        </w:rPr>
+      </w:pPr>
+      <w:r>
+        <w:rPr>
+          <w:noProof/>
+        </w:rPr>
+        <w:lastRenderedPageBreak/>
+        <w:drawing>
+          <wp:inline distT="0" distB="0" distL="0" distR="0" wp14:anchorId="020C7785" wp14:editId="3351CD5C">
+            <wp:extent cx="5075555" cy="8229600"/>
+            <wp:effectExtent l="0" t="0" r="0" b="0"/>
+            <wp:docPr id="5" name="Picture 5"/>
+            <wp:cNvGraphicFramePr>
+              <a:graphicFrameLocks xmlns:a="http://schemas.openxmlformats.org/drawingml/2006/main" noChangeAspect="1"/>
+            </wp:cNvGraphicFramePr>
+            <a:graphic xmlns:a="http://schemas.openxmlformats.org/drawingml/2006/main">
+              <a:graphicData uri="http://schemas.openxmlformats.org/drawingml/2006/picture">
+                <pic:pic xmlns:pic="http://schemas.openxmlformats.org/drawingml/2006/picture">
+                  <pic:nvPicPr>
+                    <pic:cNvPr id="1" name=""/>
+                    <pic:cNvPicPr/>
+                  </pic:nvPicPr>
+                  <pic:blipFill>
+                    <a:blip r:embed="rId14"/>
+                    <a:stretch>
+                      <a:fillRect/>
+                    </a:stretch>
+                  </pic:blipFill>
+                  <pic:spPr>
+                    <a:xfrm>
+                      <a:off x="0" y="0"/>
+                      <a:ext cx="5075555" cy="8229600"/>
+                    </a:xfrm>
+                    <a:prstGeom prst="rect">
+                      <a:avLst/>
+                    </a:prstGeom>
+                  </pic:spPr>
+                </pic:pic>
+              </a:graphicData>
+            </a:graphic>
+          </wp:inline>
+        </w:drawing>
+      </w:r>
+    </w:p>
+    <w:p>
+      <w:pPr>
+        <w:pStyle w:val="ListParagraph"/>
+        <w:ind w:left="0"/>
+        <w:rPr>
+          <w:lang w:val="sr-Latn-RS"/>
+        </w:rPr>
+      </w:pPr>
+      <w:r>
+        <w:rPr>
+          <w:noProof/>
+        </w:rPr>
+        <w:lastRenderedPageBreak/>
+        <w:drawing>
+          <wp:inline distT="0" distB="0" distL="0" distR="0" wp14:anchorId="352BC938" wp14:editId="3E94FB14">
+            <wp:extent cx="5943600" cy="1045210"/>
+            <wp:effectExtent l="0" t="0" r="0" b="2540"/>
+            <wp:docPr id="6" name="Picture 6"/>
+            <wp:cNvGraphicFramePr>
+              <a:graphicFrameLocks xmlns:a="http://schemas.openxmlformats.org/drawingml/2006/main" noChangeAspect="1"/>
+            </wp:cNvGraphicFramePr>
+            <a:graphic xmlns:a="http://schemas.openxmlformats.org/drawingml/2006/main">
+              <a:graphicData uri="http://schemas.openxmlformats.org/drawingml/2006/picture">
+                <pic:pic xmlns:pic="http://schemas.openxmlformats.org/drawingml/2006/picture">
+                  <pic:nvPicPr>
+                    <pic:cNvPr id="1" name=""/>
+                    <pic:cNvPicPr/>
+                  </pic:nvPicPr>
+                  <pic:blipFill>
+                    <a:blip r:embed="rId15"/>
+                    <a:stretch>
+                      <a:fillRect/>
+                    </a:stretch>
+                  </pic:blipFill>
+                  <pic:spPr>
+                    <a:xfrm>
+                      <a:off x="0" y="0"/>
+                      <a:ext cx="5943600" cy="1045210"/>
+                    </a:xfrm>
+                    <a:prstGeom prst="rect">
+                      <a:avLst/>
+                    </a:prstGeom>
+                  </pic:spPr>
+                </pic:pic>
+              </a:graphicData>
+            </a:graphic>
+          </wp:inline>
+        </w:drawing>
+      </w:r>
+    </w:p>
+    <w:p>
+      <w:pPr>
+        <w:pStyle w:val="ListParagraph"/>
+        <w:ind w:left="0"/>
+        <w:rPr>
+          <w:lang w:val="sr-Latn-RS"/>
+        </w:rPr>
+      </w:pPr>
+    </w:p>
+    <w:p>
+      <w:pPr>
+        <w:pStyle w:val="ListParagraph"/>
+        <w:ind w:left="0"/>
+        <w:rPr>
+          <w:lang w:val="sr-Latn-RS"/>
+        </w:rPr>
+      </w:pPr>
+    </w:p>
+    <w:p>
+      <w:pPr>
+        <w:pStyle w:val="ListParagraph"/>
+        <w:ind w:left="0"/>
+        <w:rPr>
+          <w:lang w:val="sr-Latn-RS"/>
+        </w:rPr>
+      </w:pPr>
+      <w:r>
+        <w:rPr>
+          <w:noProof/>
+        </w:rPr>
+        <w:drawing>
+          <wp:inline distT="0" distB="0" distL="0" distR="0" wp14:anchorId="7D11A2B3" wp14:editId="7826DF48">
+            <wp:extent cx="5943600" cy="864235"/>
+            <wp:effectExtent l="0" t="0" r="0" b="0"/>
+            <wp:docPr id="7" name="Picture 7"/>
+            <wp:cNvGraphicFramePr>
+              <a:graphicFrameLocks xmlns:a="http://schemas.openxmlformats.org/drawingml/2006/main" noChangeAspect="1"/>
+            </wp:cNvGraphicFramePr>
+            <a:graphic xmlns:a="http://schemas.openxmlformats.org/drawingml/2006/main">
+              <a:graphicData uri="http://schemas.openxmlformats.org/drawingml/2006/picture">
+                <pic:pic xmlns:pic="http://schemas.openxmlformats.org/drawingml/2006/picture">
+                  <pic:nvPicPr>
+                    <pic:cNvPr id="1" name=""/>
+                    <pic:cNvPicPr/>
+                  </pic:nvPicPr>
+                  <pic:blipFill>
+                    <a:blip r:embed="rId16"/>
+                    <a:stretch>
+                      <a:fillRect/>
+                    </a:stretch>
+                  </pic:blipFill>
+                  <pic:spPr>
+                    <a:xfrm>
+                      <a:off x="0" y="0"/>
+                      <a:ext cx="5943600" cy="864235"/>
+                    </a:xfrm>
+                    <a:prstGeom prst="rect">
+                      <a:avLst/>
+                    </a:prstGeom>
+                  </pic:spPr>
+                </pic:pic>
+              </a:graphicData>
+            </a:graphic>
+          </wp:inline>
+        </w:drawing>
+      </w:r>
+    </w:p>
+    <w:p>
+      <w:pPr>
+        <w:pStyle w:val="ListParagraph"/>
+        <w:ind w:left="0"/>
+        <w:rPr>
+          <w:lang w:val="sr-Latn-RS"/>
+        </w:rPr>
+      </w:pPr>
+    </w:p>
+    <w:p>
+      <w:pPr>
+        <w:pStyle w:val="ListParagraph"/>
+        <w:numPr>
+          <w:ilvl w:val="0"/>
+          <w:numId w:val="28"/>
+        </w:numPr>
+        <w:rPr>
+          <w:lang w:val="sr-Latn-RS"/>
+        </w:rPr>
+      </w:pPr>
+      <w:r>
+        <w:rPr>
+          <w:lang w:val="sr-Latn-RS"/>
+        </w:rPr>
+        <w:t>Istovremeni pokušaj kreiranja profila klijenta sa istim mejlom od strane više klijenata</w:t>
+      </w:r>
+    </w:p>
+    <w:p>
+      <w:pPr>
+        <w:rPr>
+          <w:lang w:val="sr-Latn-RS"/>
+        </w:rPr>
+      </w:pPr>
+    </w:p>
+    <w:p>
+      <w:r>
+        <w:rPr>
+          <w:lang w:val="sr-Latn-RS"/>
+        </w:rPr>
+        <w:t xml:space="preserve">Jedna od funkcionalnosti aplikacije je mogućnost </w:t>
+      </w:r>
+      <w:r>
+        <w:rPr>
+          <w:lang w:val="sr-Latn-RS"/>
+        </w:rPr>
+        <w:t>neulogovanog korisnika</w:t>
+      </w:r>
+      <w:r>
+        <w:rPr>
+          <w:lang w:val="sr-Latn-RS"/>
+        </w:rPr>
+        <w:t xml:space="preserve"> da putem nje </w:t>
+      </w:r>
+      <w:r>
+        <w:rPr>
+          <w:lang w:val="sr-Latn-RS"/>
+        </w:rPr>
+        <w:t>kreira profil kako bi mogao da u punom kapacitetu koristi naprednije funkcionalnosti sistema poput rezervacija i promocija. Prijava korisnika na sistem vrši se putem forme u kojoj se unose mejl i dodatni podaci neophodni za korisnički profil sa ograničenjem da mejl na nivou sistema mora biti jedinstven</w:t>
+      </w:r>
+      <w:r>
+        <w:rPr>
+          <w:lang w:val="sr-Latn-RS"/>
+        </w:rPr>
+        <w:t xml:space="preserve">. Pri čemu se može javiti da više klijenata( u našem primeru 2) pokušaju da </w:t>
+      </w:r>
+      <w:r>
+        <w:rPr>
+          <w:lang w:val="sr-Latn-RS"/>
+        </w:rPr>
+        <w:t>kreiraju profil sa istim mejlom</w:t>
+      </w:r>
+      <w:r>
+        <w:t xml:space="preserve"> i time dovedu bazu pa I sam sistem u nekonzistentno stanje.</w:t>
+      </w:r>
+      <w:r>
+        <w:t xml:space="preserve"> Dati problem rešili smo takođe pesimističnim zaključavanjem ovog puta korisnika koji se dobavlja iz baze pri proveri jedinstvenosti mejla čime smo ostale korisnike u našem slučaju korisnika2 onemogućili da nastavi svoju transakciju I time sprečili dalju koliziju I dovođenje Sistema u nekonzistentno stanje</w:t>
+      </w:r>
+      <w:r>
+        <w:t>. Dijagram toka</w:t>
+      </w:r>
+    </w:p>
+    <w:p>
+      <w:pPr>
+        <w:rPr>
+          <w:lang w:val="sr-Latn-RS"/>
+        </w:rPr>
+      </w:pPr>
+      <w:r>
+        <w:rPr>
+          <w:noProof/>
+        </w:rPr>
+        <w:lastRenderedPageBreak/>
+        <w:drawing>
+          <wp:inline distT="0" distB="0" distL="0" distR="0" wp14:anchorId="44A83593" wp14:editId="041C2A1D">
+            <wp:extent cx="4433570" cy="8229600"/>
+            <wp:effectExtent l="0" t="0" r="5080" b="0"/>
+            <wp:docPr id="8" name="Picture 8"/>
+            <wp:cNvGraphicFramePr>
+              <a:graphicFrameLocks xmlns:a="http://schemas.openxmlformats.org/drawingml/2006/main" noChangeAspect="1"/>
+            </wp:cNvGraphicFramePr>
+            <a:graphic xmlns:a="http://schemas.openxmlformats.org/drawingml/2006/main">
+              <a:graphicData uri="http://schemas.openxmlformats.org/drawingml/2006/picture">
+                <pic:pic xmlns:pic="http://schemas.openxmlformats.org/drawingml/2006/picture">
+                  <pic:nvPicPr>
+                    <pic:cNvPr id="1" name=""/>
+                    <pic:cNvPicPr/>
+                  </pic:nvPicPr>
+                  <pic:blipFill>
+                    <a:blip r:embed="rId17"/>
+                    <a:stretch>
+                      <a:fillRect/>
+                    </a:stretch>
+                  </pic:blipFill>
+                  <pic:spPr>
+                    <a:xfrm>
+                      <a:off x="0" y="0"/>
+                      <a:ext cx="4433570" cy="8229600"/>
+                    </a:xfrm>
+                    <a:prstGeom prst="rect">
+                      <a:avLst/>
+                    </a:prstGeom>
+                  </pic:spPr>
+                </pic:pic>
+              </a:graphicData>
+            </a:graphic>
+          </wp:inline>
+        </w:drawing>
+      </w:r>
+    </w:p>
+    <w:p>
+      <w:pPr>
+        <w:rPr>
+          <w:lang w:val="sr-Latn-RS"/>
+        </w:rPr>
+      </w:pPr>
+      <w:r>
+        <w:rPr>
+          <w:lang w:val="sr-Latn-RS"/>
+        </w:rPr>
+        <w:lastRenderedPageBreak/>
+        <w:t>Dijagram toka smo simplifikovali uklanjenjem daljih provera i kreiranjem samog profila te smo ga sveli samo na prikaz konkretnog konflikta i njegovog rešenja. Početak implementacije rešenja nalazi se u transakcionoj metodi AuthenticationService-a registerClient()</w:t>
+      </w:r>
+    </w:p>
+    <w:p>
+      <w:pPr>
+        <w:rPr>
+          <w:lang w:val="sr-Latn-RS"/>
+        </w:rPr>
+      </w:pPr>
+      <w:r>
+        <w:rPr>
+          <w:noProof/>
+        </w:rPr>
+        <w:drawing>
+          <wp:inline distT="0" distB="0" distL="0" distR="0" wp14:anchorId="4E8B57C1" wp14:editId="31761ADD">
+            <wp:extent cx="5943600" cy="984250"/>
+            <wp:effectExtent l="0" t="0" r="0" b="6350"/>
+            <wp:docPr id="9" name="Picture 9"/>
+            <wp:cNvGraphicFramePr>
+              <a:graphicFrameLocks xmlns:a="http://schemas.openxmlformats.org/drawingml/2006/main" noChangeAspect="1"/>
+            </wp:cNvGraphicFramePr>
+            <a:graphic xmlns:a="http://schemas.openxmlformats.org/drawingml/2006/main">
+              <a:graphicData uri="http://schemas.openxmlformats.org/drawingml/2006/picture">
+                <pic:pic xmlns:pic="http://schemas.openxmlformats.org/drawingml/2006/picture">
+                  <pic:nvPicPr>
+                    <pic:cNvPr id="1" name=""/>
+                    <pic:cNvPicPr/>
+                  </pic:nvPicPr>
+                  <pic:blipFill>
+                    <a:blip r:embed="rId18"/>
+                    <a:stretch>
+                      <a:fillRect/>
+                    </a:stretch>
+                  </pic:blipFill>
+                  <pic:spPr>
+                    <a:xfrm>
+                      <a:off x="0" y="0"/>
+                      <a:ext cx="5943600" cy="984250"/>
+                    </a:xfrm>
+                    <a:prstGeom prst="rect">
+                      <a:avLst/>
+                    </a:prstGeom>
+                  </pic:spPr>
+                </pic:pic>
+              </a:graphicData>
+            </a:graphic>
+          </wp:inline>
+        </w:drawing>
+      </w:r>
+    </w:p>
+    <w:p>
+      <w:pPr>
+        <w:rPr>
+          <w:lang w:val="sr-Latn-RS"/>
+        </w:rPr>
+      </w:pPr>
+      <w:r>
+        <w:rPr>
+          <w:lang w:val="sr-Latn-RS"/>
+        </w:rPr>
+        <w:t xml:space="preserve"> koja se dalje propagira na transakcionu readonly metodu UserService klase userExists()</w:t>
+      </w:r>
+    </w:p>
+    <w:p>
+      <w:pPr>
+        <w:rPr>
+          <w:lang w:val="sr-Latn-RS"/>
+        </w:rPr>
+      </w:pPr>
+      <w:r>
+        <w:rPr>
+          <w:noProof/>
+        </w:rPr>
+        <w:drawing>
+          <wp:inline distT="0" distB="0" distL="0" distR="0" wp14:anchorId="442D3524" wp14:editId="4F5F8068">
+            <wp:extent cx="5943600" cy="1061720"/>
+            <wp:effectExtent l="0" t="0" r="0" b="5080"/>
+            <wp:docPr id="10" name="Picture 10"/>
+            <wp:cNvGraphicFramePr>
+              <a:graphicFrameLocks xmlns:a="http://schemas.openxmlformats.org/drawingml/2006/main" noChangeAspect="1"/>
+            </wp:cNvGraphicFramePr>
+            <a:graphic xmlns:a="http://schemas.openxmlformats.org/drawingml/2006/main">
+              <a:graphicData uri="http://schemas.openxmlformats.org/drawingml/2006/picture">
+                <pic:pic xmlns:pic="http://schemas.openxmlformats.org/drawingml/2006/picture">
+                  <pic:nvPicPr>
+                    <pic:cNvPr id="1" name=""/>
+                    <pic:cNvPicPr/>
+                  </pic:nvPicPr>
+                  <pic:blipFill>
+                    <a:blip r:embed="rId19"/>
+                    <a:stretch>
+                      <a:fillRect/>
+                    </a:stretch>
+                  </pic:blipFill>
+                  <pic:spPr>
+                    <a:xfrm>
+                      <a:off x="0" y="0"/>
+                      <a:ext cx="5943600" cy="1061720"/>
+                    </a:xfrm>
+                    <a:prstGeom prst="rect">
+                      <a:avLst/>
+                    </a:prstGeom>
+                  </pic:spPr>
+                </pic:pic>
+              </a:graphicData>
+            </a:graphic>
+          </wp:inline>
+        </w:drawing>
+      </w:r>
+    </w:p>
+    <w:p>
+      <w:pPr>
+        <w:rPr>
+          <w:lang w:val="sr-Latn-RS"/>
+        </w:rPr>
+      </w:pPr>
+      <w:r>
+        <w:rPr>
+          <w:lang w:val="sr-Latn-RS"/>
+        </w:rPr>
+        <w:t xml:space="preserve"> te koja dalje poziva metodu UserRepository-a findOneByEmail.</w:t>
+      </w:r>
+    </w:p>
+    <w:p>
+      <w:pPr>
+        <w:rPr>
+          <w:lang w:val="sr-Latn-RS"/>
+        </w:rPr>
+      </w:pPr>
+      <w:r>
+        <w:rPr>
+          <w:noProof/>
+        </w:rPr>
+        <w:drawing>
+          <wp:inline distT="0" distB="0" distL="0" distR="0" wp14:anchorId="6941B89C" wp14:editId="2590BF60">
+            <wp:extent cx="5943600" cy="941070"/>
+            <wp:effectExtent l="0" t="0" r="0" b="0"/>
+            <wp:docPr id="11" name="Picture 11"/>
+            <wp:cNvGraphicFramePr>
+              <a:graphicFrameLocks xmlns:a="http://schemas.openxmlformats.org/drawingml/2006/main" noChangeAspect="1"/>
+            </wp:cNvGraphicFramePr>
+            <a:graphic xmlns:a="http://schemas.openxmlformats.org/drawingml/2006/main">
+              <a:graphicData uri="http://schemas.openxmlformats.org/drawingml/2006/picture">
+                <pic:pic xmlns:pic="http://schemas.openxmlformats.org/drawingml/2006/picture">
+                  <pic:nvPicPr>
+                    <pic:cNvPr id="1" name=""/>
+                    <pic:cNvPicPr/>
+                  </pic:nvPicPr>
+                  <pic:blipFill>
+                    <a:blip r:embed="rId20"/>
+                    <a:stretch>
+                      <a:fillRect/>
+                    </a:stretch>
+                  </pic:blipFill>
+                  <pic:spPr>
+                    <a:xfrm>
+                      <a:off x="0" y="0"/>
+                      <a:ext cx="5943600" cy="941070"/>
+                    </a:xfrm>
+                    <a:prstGeom prst="rect">
+                      <a:avLst/>
+                    </a:prstGeom>
+                  </pic:spPr>
+                </pic:pic>
+              </a:graphicData>
+            </a:graphic>
+          </wp:inline>
+        </w:drawing>
+      </w:r>
     </w:p>
     <w:sectPr>
-      <w:headerReference w:type="default" r:id="rId14"/>
+      <w:headerReference w:type="default" r:id="rId21"/>
       <w:pgSz w:w="12240" w:h="15840"/>
       <w:pgMar w:top="1440" w:right="1440" w:bottom="1440" w:left="1440" w:header="720" w:footer="720" w:gutter="0"/>
       <w:cols w:space="720"/>

</xml_diff>